<commit_message>
Added feature where duration of time is measured between when char is outputted into terminal and when user inputs a char(in milliseconds). Added the private float duration which the duration time is saved into for further use with points rewarded/deducted.
</commit_message>
<xml_diff>
--- a/keyboard_game_idea.docx
+++ b/keyboard_game_idea.docx
@@ -34,15 +34,7 @@
     </w:p>
     <w:p>
       <w:r>
-        <w:t xml:space="preserve">Consecutive </w:t>
-      </w:r>
-      <w:proofErr w:type="spellStart"/>
-      <w:r>
-        <w:t>incorrects</w:t>
-      </w:r>
-      <w:proofErr w:type="spellEnd"/>
-      <w:r>
-        <w:t xml:space="preserve"> = more points deducted</w:t>
+        <w:t>Consecutive incorrects = more points deducted</w:t>
       </w:r>
     </w:p>
     <w:p>
@@ -57,15 +49,7 @@
     </w:p>
     <w:p>
       <w:r>
-        <w:t xml:space="preserve">For simplicity, </w:t>
-      </w:r>
-      <w:proofErr w:type="spellStart"/>
-      <w:r>
-        <w:t>chcars</w:t>
-      </w:r>
-      <w:proofErr w:type="spellEnd"/>
-      <w:r>
-        <w:t xml:space="preserve"> will only be a-z</w:t>
+        <w:t>For simplicity, chcars will only be a-z</w:t>
       </w:r>
     </w:p>
     <w:p/>
@@ -86,15 +70,7 @@
     </w:p>
     <w:p>
       <w:r>
-        <w:t xml:space="preserve">Point </w:t>
-      </w:r>
-      <w:proofErr w:type="spellStart"/>
-      <w:r>
-        <w:t>deductor</w:t>
-      </w:r>
-      <w:proofErr w:type="spellEnd"/>
-      <w:r>
-        <w:t xml:space="preserve">: deducts the points IF output/input function returns false. </w:t>
+        <w:t xml:space="preserve">Point deductor: deducts the points IF output/input function returns false. </w:t>
       </w:r>
     </w:p>
     <w:p>
@@ -102,11 +78,106 @@
         <w:t>Point multiplier: multiplies points based on ongoing streak of 10+ correct inputs. Also rewards based on how many correct inputs per 10 seconds.</w:t>
       </w:r>
     </w:p>
-    <w:p>
+    <w:p/>
+    <w:p/>
+    <w:p>
+      <w:r>
+        <w:t>Game logic</w:t>
+      </w:r>
+    </w:p>
+    <w:p>
+      <w:r>
+        <w:t>Menu(Scoreboard, start game)</w:t>
+      </w:r>
+    </w:p>
+    <w:p>
+      <w:r>
+        <w:t>Start game:</w:t>
+      </w:r>
+    </w:p>
+    <w:p>
+      <w:r>
+        <w:tab/>
+        <w:t>Input 3 len string name</w:t>
+      </w:r>
+    </w:p>
+    <w:p>
+      <w:r>
+        <w:tab/>
+      </w:r>
+      <w:r>
+        <w:t>“</w:t>
+      </w:r>
+      <w:r>
+        <w:t>Get ready to start game</w:t>
+      </w:r>
+      <w:r>
+        <w:t>”</w:t>
+      </w:r>
+      <w:r>
+        <w:t xml:space="preserve"> string</w:t>
+      </w:r>
+    </w:p>
+    <w:p/>
+    <w:p/>
+    <w:p/>
+    <w:p/>
+    <w:p>
+      <w:r>
+        <w:lastRenderedPageBreak/>
+        <w:t>Game phase:</w:t>
+      </w:r>
+    </w:p>
+    <w:p>
+      <w:pPr>
+        <w:ind w:firstLine="720"/>
+      </w:pPr>
+      <w:r>
+        <w:t>For one whole minute</w:t>
+      </w:r>
+    </w:p>
+    <w:p>
+      <w:pPr>
+        <w:ind w:firstLine="720"/>
+      </w:pPr>
+      <w:r>
+        <w:t>Output a character</w:t>
+      </w:r>
+    </w:p>
+    <w:p>
+      <w:r>
+        <w:tab/>
+        <w:t>Start a timer</w:t>
+      </w:r>
+    </w:p>
+    <w:p>
+      <w:r>
+        <w:tab/>
+        <w:t>Timer ends when user inputs correct character(func returns true)</w:t>
+      </w:r>
+    </w:p>
+    <w:p>
+      <w:r>
+        <w:tab/>
+        <w:t>If user inputs char incorrectly, call a function which subtracts from user total points</w:t>
+      </w:r>
+    </w:p>
+    <w:p>
+      <w:r>
+        <w:tab/>
+        <w:t>If user inputs character correctly, give the point value</w:t>
+      </w:r>
+    </w:p>
+    <w:p>
+      <w:r>
+        <w:tab/>
+      </w:r>
+      <w:r>
+        <w:t>Point deductor will act on the point value given. If certain amount of time is surpassed or wrong char input, point deductor will be called.</w:t>
+      </w:r>
       <w:bookmarkStart w:id="0" w:name="_GoBack"/>
       <w:bookmarkEnd w:id="0"/>
     </w:p>
-    <w:p/>
     <w:sectPr>
       <w:pgSz w:w="12240" w:h="15840"/>
       <w:pgMar w:top="1440" w:right="1440" w:bottom="1440" w:left="1440" w:header="720" w:footer="720" w:gutter="0"/>

</xml_diff>